<commit_message>
Add example of comment code chunk option
Also regenerate the example documents
</commit_message>
<xml_diff>
--- a/examples/knitpy_overview.docx
+++ b/examples/knitpy_overview.docx
@@ -193,7 +193,7 @@
         <w:rPr>
           <w:rStyle w:val="VerbatimChar"/>
         </w:rPr>
-        <w:t xml:space="preserve">Execute some code chunk and show the result</w:t>
+        <w:t xml:space="preserve">## Execute some code chunk and show the result</w:t>
       </w:r>
     </w:p>
     <w:p>
@@ -265,7 +265,7 @@
         <w:rPr>
           <w:rStyle w:val="VerbatimChar"/>
         </w:rPr>
-        <w:t xml:space="preserve">All code in the same code block until some output is produced...</w:t>
+        <w:t xml:space="preserve">## All code in the same code block until some output is produced...</w:t>
       </w:r>
     </w:p>
     <w:p>
@@ -293,7 +293,7 @@
         <w:rPr>
           <w:rStyle w:val="VerbatimChar"/>
         </w:rPr>
-        <w:t xml:space="preserve">...and some more.</w:t>
+        <w:t xml:space="preserve">## ...and some more.</w:t>
       </w:r>
     </w:p>
     <w:p>
@@ -334,7 +334,7 @@
         <w:rPr>
           <w:rStyle w:val="VerbatimChar"/>
         </w:rPr>
-        <w:t xml:space="preserve">Only the output will be visible as `echo=False`</w:t>
+        <w:t xml:space="preserve">## Only the output will be visible as `echo=False`</w:t>
       </w:r>
     </w:p>
     <w:p>
@@ -455,7 +455,7 @@
         <w:rPr>
           <w:rStyle w:val="VerbatimChar"/>
         </w:rPr>
-        <w:t xml:space="preserve">This is formatted as markdown:</w:t>
+        <w:t xml:space="preserve">## This is formatted as markdown:</w:t>
       </w:r>
       <w:r>
         <w:br w:type="textWrapping"/>
@@ -464,7 +464,7 @@
         <w:rPr>
           <w:rStyle w:val="VerbatimChar"/>
         </w:rPr>
-        <w:t xml:space="preserve">**This text** will be bold...</w:t>
+        <w:t xml:space="preserve">## **This text** will be bold...</w:t>
       </w:r>
     </w:p>
     <w:p>
@@ -483,6 +483,125 @@
     </w:p>
     <w:p>
       <w:r>
+        <w:rPr>
+          <w:b/>
+        </w:rPr>
+        <w:t xml:space="preserve">Note</w:t>
+      </w:r>
+      <w:r>
+        <w:t xml:space="preserve">: with python code it is recommended to use the IPython/Jupyter display system and an appropriate wrapper (see below) to display such output and not</w:t>
+      </w:r>
+      <w:r>
+        <w:t xml:space="preserve"> </w:t>
+      </w:r>
+      <w:r>
+        <w:rPr>
+          <w:rStyle w:val="VerbatimChar"/>
+        </w:rPr>
+        <w:t xml:space="preserve">results="asis"</w:t>
+      </w:r>
+      <w:r>
+        <w:t xml:space="preserve">. This makes it possible to convert such output if the output can’t be included in the final format.</w:t>
+      </w:r>
+    </w:p>
+    <w:p>
+      <w:r>
+        <w:t xml:space="preserve">You can also not show codeblocks at all, but they will be run (not included codeblock sets</w:t>
+      </w:r>
+      <w:r>
+        <w:t xml:space="preserve"> </w:t>
+      </w:r>
+      <w:r>
+        <w:rPr>
+          <w:rStyle w:val="VerbatimChar"/>
+        </w:rPr>
+        <w:t xml:space="preserve">have_run = True</w:t>
+      </w:r>
+      <w:r>
+        <w:t xml:space="preserve">):</w:t>
+      </w:r>
+    </w:p>
+    <w:p>
+      <w:pPr>
+        <w:pStyle w:val="SourceCode"/>
+      </w:pPr>
+      <w:r>
+        <w:rPr>
+          <w:rStyle w:val="KeywordTok"/>
+        </w:rPr>
+        <w:t xml:space="preserve">if</w:t>
+      </w:r>
+      <w:r>
+        <w:rPr>
+          <w:rStyle w:val="NormalTok"/>
+        </w:rPr>
+        <w:t xml:space="preserve"> </w:t>
+      </w:r>
+      <w:r>
+        <w:rPr>
+          <w:rStyle w:val="NormalTok"/>
+        </w:rPr>
+        <w:t xml:space="preserve">have_run == </w:t>
+      </w:r>
+      <w:r>
+        <w:rPr>
+          <w:rStyle w:val="OtherTok"/>
+        </w:rPr>
+        <w:t xml:space="preserve">True</w:t>
+      </w:r>
+      <w:r>
+        <w:rPr>
+          <w:rStyle w:val="NormalTok"/>
+        </w:rPr>
+        <w:t xml:space="preserve">:</w:t>
+      </w:r>
+      <w:r>
+        <w:br w:type="textWrapping"/>
+      </w:r>
+      <w:r>
+        <w:rPr>
+          <w:rStyle w:val="NormalTok"/>
+        </w:rPr>
+        <w:t xml:space="preserve">    </w:t>
+      </w:r>
+      <w:r>
+        <w:rPr>
+          <w:rStyle w:val="DataTypeTok"/>
+        </w:rPr>
+        <w:t xml:space="preserve">print</w:t>
+      </w:r>
+      <w:r>
+        <w:rPr>
+          <w:rStyle w:val="NormalTok"/>
+        </w:rPr>
+        <w:t xml:space="preserve">(</w:t>
+      </w:r>
+      <w:r>
+        <w:rPr>
+          <w:rStyle w:val="StringTok"/>
+        </w:rPr>
+        <w:t xml:space="preserve">"'have_run==True': ran the codeblock before this one."</w:t>
+      </w:r>
+      <w:r>
+        <w:rPr>
+          <w:rStyle w:val="NormalTok"/>
+        </w:rPr>
+        <w:t xml:space="preserve">)</w:t>
+      </w:r>
+    </w:p>
+    <w:p>
+      <w:pPr>
+        <w:pStyle w:val="SourceCode"/>
+      </w:pPr>
+      <w:r>
+        <w:rPr>
+          <w:rStyle w:val="VerbatimChar"/>
+        </w:rPr>
+        <w:t xml:space="preserve">## 'have_run==True': ran the codeblock before this one.</w:t>
+      </w:r>
+    </w:p>
+    <w:p>
+      <w:r>
         <w:t xml:space="preserve">Using</w:t>
       </w:r>
       <w:r>
@@ -495,7 +614,127 @@
         <w:t xml:space="preserve">eval=False</w:t>
       </w:r>
       <w:r>
-        <w:t xml:space="preserve">, one can hide a code chunk completely: it won’t be executed and it won’t be shown between this text …</w:t>
+        <w:t xml:space="preserve">, one can prevent the evaluation of the codechunk</w:t>
+      </w:r>
+    </w:p>
+    <w:p>
+      <w:pPr>
+        <w:pStyle w:val="SourceCode"/>
+      </w:pPr>
+      <w:r>
+        <w:rPr>
+          <w:rStyle w:val="NormalTok"/>
+        </w:rPr>
+        <w:t xml:space="preserve">x = </w:t>
+      </w:r>
+      <w:r>
+        <w:rPr>
+          <w:rStyle w:val="DecValTok"/>
+        </w:rPr>
+        <w:t xml:space="preserve">1</w:t>
+      </w:r>
+    </w:p>
+    <w:p>
+      <w:pPr>
+        <w:pStyle w:val="SourceCode"/>
+      </w:pPr>
+      <w:r>
+        <w:rPr>
+          <w:rStyle w:val="NormalTok"/>
+        </w:rPr>
+        <w:t xml:space="preserve">x += </w:t>
+      </w:r>
+      <w:r>
+        <w:rPr>
+          <w:rStyle w:val="DecValTok"/>
+        </w:rPr>
+        <w:t xml:space="preserve">1</w:t>
+      </w:r>
+      <w:r>
+        <w:rPr>
+          <w:rStyle w:val="NormalTok"/>
+        </w:rPr>
+        <w:t xml:space="preserve"> </w:t>
+      </w:r>
+      <w:r>
+        <w:rPr>
+          <w:rStyle w:val="CommentTok"/>
+        </w:rPr>
+        <w:t xml:space="preserve"># this is not executed as eval is False</w:t>
+      </w:r>
+    </w:p>
+    <w:p>
+      <w:pPr>
+        <w:pStyle w:val="SourceCode"/>
+      </w:pPr>
+      <w:r>
+        <w:rPr>
+          <w:rStyle w:val="NormalTok"/>
+        </w:rPr>
+        <w:t xml:space="preserve">x </w:t>
+      </w:r>
+      <w:r>
+        <w:rPr>
+          <w:rStyle w:val="CommentTok"/>
+        </w:rPr>
+        <w:t xml:space="preserve"># still 1</w:t>
+      </w:r>
+    </w:p>
+    <w:p>
+      <w:pPr>
+        <w:pStyle w:val="SourceCode"/>
+      </w:pPr>
+      <w:r>
+        <w:rPr>
+          <w:rStyle w:val="VerbatimChar"/>
+        </w:rPr>
+        <w:t xml:space="preserve">## 1</w:t>
+      </w:r>
+    </w:p>
+    <w:p>
+      <w:r>
+        <w:t xml:space="preserve">To remove/hide a codechunk completely, i.e. neither execute it nor show the code, you can use both</w:t>
+      </w:r>
+      <w:r>
+        <w:t xml:space="preserve"> </w:t>
+      </w:r>
+      <w:r>
+        <w:rPr>
+          <w:rStyle w:val="VerbatimChar"/>
+        </w:rPr>
+        <w:t xml:space="preserve">eval=False, include=False</w:t>
+      </w:r>
+      <w:r>
+        <w:t xml:space="preserve">: nothing will be shown between this text …</w:t>
+      </w:r>
+    </w:p>
+    <w:p>
+      <w:pPr>
+        <w:pStyle w:val="SourceCode"/>
+      </w:pPr>
+      <w:r>
+        <w:rPr>
+          <w:rStyle w:val="NormalTok"/>
+        </w:rPr>
+        <w:t xml:space="preserve">x += </w:t>
+      </w:r>
+      <w:r>
+        <w:rPr>
+          <w:rStyle w:val="DecValTok"/>
+        </w:rPr>
+        <w:t xml:space="preserve">1</w:t>
+      </w:r>
+      <w:r>
+        <w:rPr>
+          <w:rStyle w:val="NormalTok"/>
+        </w:rPr>
+        <w:t xml:space="preserve"> </w:t>
+      </w:r>
+      <w:r>
+        <w:rPr>
+          <w:rStyle w:val="CommentTok"/>
+        </w:rPr>
+        <w:t xml:space="preserve"># this is not executed and not even shown</w:t>
       </w:r>
     </w:p>
     <w:p>
@@ -505,19 +744,46 @@
     </w:p>
     <w:p>
       <w:r>
-        <w:t xml:space="preserve">You can also not show codeblocks at all, but they will be run (not included codeblock sets</w:t>
-      </w:r>
-      <w:r>
-        <w:t xml:space="preserve"> </w:t>
-      </w:r>
-      <w:r>
-        <w:rPr>
-          <w:rStyle w:val="VerbatimChar"/>
-        </w:rPr>
-        <w:t xml:space="preserve">have_run = True</w:t>
-      </w:r>
-      <w:r>
-        <w:t xml:space="preserve">):</w:t>
+        <w:t xml:space="preserve">The prefix in front of text output (per default</w:t>
+      </w:r>
+      <w:r>
+        <w:t xml:space="preserve"> </w:t>
+      </w:r>
+      <w:r>
+        <w:rPr>
+          <w:rStyle w:val="VerbatimChar"/>
+        </w:rPr>
+        <w:t xml:space="preserve">##</w:t>
+      </w:r>
+      <w:r>
+        <w:t xml:space="preserve">) can be changed via the</w:t>
+      </w:r>
+      <w:r>
+        <w:t xml:space="preserve"> </w:t>
+      </w:r>
+      <w:r>
+        <w:rPr>
+          <w:rStyle w:val="VerbatimChar"/>
+        </w:rPr>
+        <w:t xml:space="preserve">comment</w:t>
+      </w:r>
+      <w:r>
+        <w:t xml:space="preserve"> </w:t>
+      </w:r>
+      <w:r>
+        <w:t xml:space="preserve">chunk option to a different string or completely removed by setting it to a empty string</w:t>
+      </w:r>
+      <w:r>
+        <w:t xml:space="preserve"> </w:t>
+      </w:r>
+      <w:r>
+        <w:rPr>
+          <w:rStyle w:val="VerbatimChar"/>
+        </w:rPr>
+        <w:t xml:space="preserve">""</w:t>
+      </w:r>
+      <w:r>
+        <w:t xml:space="preserve">or None:</w:t>
       </w:r>
     </w:p>
     <w:p>
@@ -526,45 +792,6 @@
       </w:pPr>
       <w:r>
         <w:rPr>
-          <w:rStyle w:val="KeywordTok"/>
-        </w:rPr>
-        <w:t xml:space="preserve">if</w:t>
-      </w:r>
-      <w:r>
-        <w:rPr>
-          <w:rStyle w:val="NormalTok"/>
-        </w:rPr>
-        <w:t xml:space="preserve"> </w:t>
-      </w:r>
-      <w:r>
-        <w:rPr>
-          <w:rStyle w:val="NormalTok"/>
-        </w:rPr>
-        <w:t xml:space="preserve">have_run == </w:t>
-      </w:r>
-      <w:r>
-        <w:rPr>
-          <w:rStyle w:val="OtherTok"/>
-        </w:rPr>
-        <w:t xml:space="preserve">True</w:t>
-      </w:r>
-      <w:r>
-        <w:rPr>
-          <w:rStyle w:val="NormalTok"/>
-        </w:rPr>
-        <w:t xml:space="preserve">:</w:t>
-      </w:r>
-      <w:r>
-        <w:br w:type="textWrapping"/>
-      </w:r>
-      <w:r>
-        <w:rPr>
-          <w:rStyle w:val="NormalTok"/>
-        </w:rPr>
-        <w:t xml:space="preserve">    </w:t>
-      </w:r>
-      <w:r>
-        <w:rPr>
           <w:rStyle w:val="DataTypeTok"/>
         </w:rPr>
         <w:t xml:space="preserve">print</w:t>
@@ -579,7 +806,7 @@
         <w:rPr>
           <w:rStyle w:val="StringTok"/>
         </w:rPr>
-        <w:t xml:space="preserve">"'have_run==True': ran the codeblock before this one."</w:t>
+        <w:t xml:space="preserve">"Text output"</w:t>
       </w:r>
       <w:r>
         <w:rPr>
@@ -596,7 +823,47 @@
         <w:rPr>
           <w:rStyle w:val="VerbatimChar"/>
         </w:rPr>
-        <w:t xml:space="preserve">'have_run==True': ran the codeblock before this one.</w:t>
+        <w:t xml:space="preserve"># result: Text output</w:t>
+      </w:r>
+    </w:p>
+    <w:p>
+      <w:pPr>
+        <w:pStyle w:val="SourceCode"/>
+      </w:pPr>
+      <w:r>
+        <w:rPr>
+          <w:rStyle w:val="DataTypeTok"/>
+        </w:rPr>
+        <w:t xml:space="preserve">print</w:t>
+      </w:r>
+      <w:r>
+        <w:rPr>
+          <w:rStyle w:val="NormalTok"/>
+        </w:rPr>
+        <w:t xml:space="preserve">(</w:t>
+      </w:r>
+      <w:r>
+        <w:rPr>
+          <w:rStyle w:val="StringTok"/>
+        </w:rPr>
+        <w:t xml:space="preserve">"Text output"</w:t>
+      </w:r>
+      <w:r>
+        <w:rPr>
+          <w:rStyle w:val="NormalTok"/>
+        </w:rPr>
+        <w:t xml:space="preserve">)</w:t>
+      </w:r>
+    </w:p>
+    <w:p>
+      <w:pPr>
+        <w:pStyle w:val="SourceCode"/>
+      </w:pPr>
+      <w:r>
+        <w:rPr>
+          <w:rStyle w:val="VerbatimChar"/>
+        </w:rPr>
+        <w:t xml:space="preserve">Text output</w:t>
       </w:r>
     </w:p>
     <w:p>
@@ -839,7 +1106,22 @@
     </w:p>
     <w:p>
       <w:r>
-        <w:t xml:space="preserve">It even handles pandas.DataFrames (be aware that not all formatting can be converted into all output formats):</w:t>
+        <w:t xml:space="preserve">It even handles</w:t>
+      </w:r>
+      <w:r>
+        <w:t xml:space="preserve"> </w:t>
+      </w:r>
+      <w:r>
+        <w:rPr>
+          <w:rStyle w:val="VerbatimChar"/>
+        </w:rPr>
+        <w:t xml:space="preserve">pandas.DataFrames</w:t>
+      </w:r>
+      <w:r>
+        <w:t xml:space="preserve"> </w:t>
+      </w:r>
+      <w:r>
+        <w:t xml:space="preserve">(be aware that not all formatting can be converted into all output formats):</w:t>
       </w:r>
     </w:p>
     <w:p>
@@ -1423,7 +1705,7 @@
         <w:rPr>
           <w:rStyle w:val="VerbatimChar"/>
         </w:rPr>
-        <w:t xml:space="preserve">   a                    b</w:t>
+        <w:t xml:space="preserve">##    a                    b</w:t>
       </w:r>
       <w:r>
         <w:br w:type="textWrapping"/>
@@ -1432,7 +1714,7 @@
         <w:rPr>
           <w:rStyle w:val="VerbatimChar"/>
         </w:rPr>
-        <w:t xml:space="preserve">0  1  This is longer text</w:t>
+        <w:t xml:space="preserve">## 0  1  This is longer text</w:t>
       </w:r>
       <w:r>
         <w:br w:type="textWrapping"/>
@@ -1441,7 +1723,7 @@
         <w:rPr>
           <w:rStyle w:val="VerbatimChar"/>
         </w:rPr>
-        <w:t xml:space="preserve">1  2                    b</w:t>
+        <w:t xml:space="preserve">## 1  2                    b</w:t>
       </w:r>
       <w:r>
         <w:br w:type="textWrapping"/>
@@ -1450,7 +1732,7 @@
         <w:rPr>
           <w:rStyle w:val="VerbatimChar"/>
         </w:rPr>
-        <w:t xml:space="preserve">2  3                    c</w:t>
+        <w:t xml:space="preserve">## 2  3                    c</w:t>
       </w:r>
       <w:r>
         <w:br w:type="textWrapping"/>
@@ -1459,7 +1741,7 @@
         <w:rPr>
           <w:rStyle w:val="VerbatimChar"/>
         </w:rPr>
-        <w:t xml:space="preserve">3  4  This is longer text</w:t>
+        <w:t xml:space="preserve">## 3  4  This is longer text</w:t>
       </w:r>
       <w:r>
         <w:br w:type="textWrapping"/>
@@ -1468,7 +1750,7 @@
         <w:rPr>
           <w:rStyle w:val="VerbatimChar"/>
         </w:rPr>
-        <w:t xml:space="preserve">4  5                    e</w:t>
+        <w:t xml:space="preserve">## 4  5                    e</w:t>
       </w:r>
     </w:p>
     <w:p>
@@ -1629,7 +1911,7 @@
         <w:rPr>
           <w:rStyle w:val="NormalTok"/>
         </w:rPr>
-        <w:t xml:space="preserve">display, Markdown</w:t>
+        <w:t xml:space="preserve">Markdown</w:t>
       </w:r>
       <w:r>
         <w:br w:type="textWrapping"/>
@@ -1710,7 +1992,7 @@
           <w:p>
             <w:pPr>
               <w:pStyle w:val="Compact"/>
-              <w:jc w:val="right"/>
+              <w:jc w:val="left"/>
             </w:pPr>
             <w:r>
               <w:t xml:space="preserve">a</w:t>
@@ -1751,7 +2033,7 @@
           <w:p>
             <w:pPr>
               <w:pStyle w:val="Compact"/>
-              <w:jc w:val="right"/>
+              <w:jc w:val="left"/>
             </w:pPr>
             <w:r>
               <w:t xml:space="preserve">1</w:t>
@@ -1786,7 +2068,7 @@
           <w:p>
             <w:pPr>
               <w:pStyle w:val="Compact"/>
-              <w:jc w:val="right"/>
+              <w:jc w:val="left"/>
             </w:pPr>
             <w:r>
               <w:t xml:space="preserve">2</w:t>
@@ -1821,7 +2103,7 @@
           <w:p>
             <w:pPr>
               <w:pStyle w:val="Compact"/>
-              <w:jc w:val="right"/>
+              <w:jc w:val="left"/>
             </w:pPr>
             <w:r>
               <w:t xml:space="preserve">3</w:t>
@@ -1856,7 +2138,7 @@
           <w:p>
             <w:pPr>
               <w:pStyle w:val="Compact"/>
-              <w:jc w:val="right"/>
+              <w:jc w:val="left"/>
             </w:pPr>
             <w:r>
               <w:t xml:space="preserve">4</w:t>
@@ -1891,7 +2173,7 @@
           <w:p>
             <w:pPr>
               <w:pStyle w:val="Compact"/>
-              <w:jc w:val="right"/>
+              <w:jc w:val="left"/>
             </w:pPr>
             <w:r>
               <w:t xml:space="preserve">5</w:t>
@@ -1985,7 +2267,7 @@
           <w:p>
             <w:pPr>
               <w:pStyle w:val="Compact"/>
-              <w:jc w:val="right"/>
+              <w:jc w:val="left"/>
             </w:pPr>
             <w:r>
               <w:t xml:space="preserve">a</w:t>
@@ -2026,7 +2308,7 @@
           <w:p>
             <w:pPr>
               <w:pStyle w:val="Compact"/>
-              <w:jc w:val="right"/>
+              <w:jc w:val="left"/>
             </w:pPr>
             <w:r>
               <w:t xml:space="preserve">1</w:t>
@@ -2061,7 +2343,7 @@
           <w:p>
             <w:pPr>
               <w:pStyle w:val="Compact"/>
-              <w:jc w:val="right"/>
+              <w:jc w:val="left"/>
             </w:pPr>
             <w:r>
               <w:t xml:space="preserve">2</w:t>
@@ -2096,7 +2378,7 @@
           <w:p>
             <w:pPr>
               <w:pStyle w:val="Compact"/>
-              <w:jc w:val="right"/>
+              <w:jc w:val="left"/>
             </w:pPr>
             <w:r>
               <w:t xml:space="preserve">3</w:t>
@@ -2131,7 +2413,7 @@
           <w:p>
             <w:pPr>
               <w:pStyle w:val="Compact"/>
-              <w:jc w:val="right"/>
+              <w:jc w:val="left"/>
             </w:pPr>
             <w:r>
               <w:t xml:space="preserve">4</w:t>
@@ -2166,7 +2448,7 @@
           <w:p>
             <w:pPr>
               <w:pStyle w:val="Compact"/>
-              <w:jc w:val="right"/>
+              <w:jc w:val="left"/>
             </w:pPr>
             <w:r>
               <w:t xml:space="preserve">5</w:t>
@@ -2188,7 +2470,19 @@
     </w:tbl>
     <w:p>
       <w:r>
-        <w:t xml:space="preserve">Note that the second version is preferred, as this marks the output with the right mimetype and therefore can be converted—if that’s needed—to something which the output format understands!</w:t>
+        <w:t xml:space="preserve">Note that the second version (wrapping it in</w:t>
+      </w:r>
+      <w:r>
+        <w:t xml:space="preserve"> </w:t>
+      </w:r>
+      <w:r>
+        <w:rPr>
+          <w:rStyle w:val="VerbatimChar"/>
+        </w:rPr>
+        <w:t xml:space="preserve">Markdown</w:t>
+      </w:r>
+      <w:r>
+        <w:t xml:space="preserve">) is preferred, as this marks the output with the right mimetype and therefore can be converted—if that’s needed—to something which the output format understands!</w:t>
       </w:r>
     </w:p>
     <w:p>
@@ -2307,7 +2601,7 @@
         <w:rPr>
           <w:rStyle w:val="VerbatimChar"/>
         </w:rPr>
-        <w:t xml:space="preserve">&lt;ipython-input-33-a5971246c0f7&gt; in &lt;module&gt;()</w:t>
+        <w:t xml:space="preserve">&lt;ipython-input-37-a5971246c0f7&gt; in &lt;module&gt;()</w:t>
       </w:r>
       <w:r>
         <w:br w:type="textWrapping"/>
@@ -2338,6 +2632,56 @@
       </w:r>
     </w:p>
     <w:p>
+      <w:pPr>
+        <w:pStyle w:val="SourceCode"/>
+      </w:pPr>
+      <w:r>
+        <w:rPr>
+          <w:rStyle w:val="KeywordTok"/>
+        </w:rPr>
+        <w:t xml:space="preserve">for</w:t>
+      </w:r>
+      <w:r>
+        <w:rPr>
+          <w:rStyle w:val="NormalTok"/>
+        </w:rPr>
+        <w:t xml:space="preserve"> </w:t>
+      </w:r>
+      <w:r>
+        <w:rPr>
+          <w:rStyle w:val="NormalTok"/>
+        </w:rPr>
+        <w:t xml:space="preserve">x in []:</w:t>
+      </w:r>
+      <w:r>
+        <w:br w:type="textWrapping"/>
+      </w:r>
+      <w:r>
+        <w:rPr>
+          <w:rStyle w:val="DataTypeTok"/>
+        </w:rPr>
+        <w:t xml:space="preserve">print</w:t>
+      </w:r>
+      <w:r>
+        <w:rPr>
+          <w:rStyle w:val="NormalTok"/>
+        </w:rPr>
+        <w:t xml:space="preserve">(</w:t>
+      </w:r>
+      <w:r>
+        <w:rPr>
+          <w:rStyle w:val="StringTok"/>
+        </w:rPr>
+        <w:t xml:space="preserve">"No indention..."</w:t>
+      </w:r>
+      <w:r>
+        <w:rPr>
+          <w:rStyle w:val="NormalTok"/>
+        </w:rPr>
+        <w:t xml:space="preserve">)</w:t>
+      </w:r>
+    </w:p>
+    <w:p>
       <w:r>
         <w:rPr>
           <w:b/>
@@ -2346,26 +2690,6 @@
       </w:r>
       <w:r>
         <w:t xml:space="preserve">: Code invalid</w:t>
-      </w:r>
-    </w:p>
-    <w:p>
-      <w:pPr>
-        <w:pStyle w:val="SourceCode"/>
-      </w:pPr>
-      <w:r>
-        <w:rPr>
-          <w:rStyle w:val="VerbatimChar"/>
-        </w:rPr>
-        <w:t xml:space="preserve">for x in []:</w:t>
-      </w:r>
-      <w:r>
-        <w:br w:type="textWrapping"/>
-      </w:r>
-      <w:r>
-        <w:rPr>
-          <w:rStyle w:val="VerbatimChar"/>
-        </w:rPr>
-        <w:t xml:space="preserve">print("No indention...")</w:t>
       </w:r>
     </w:p>
     <w:sectPr/>
@@ -2461,7 +2785,7 @@
     </w:lvl>
   </w:abstractNum>
   <w:abstractNum w:abstractNumId="990">
-    <w:nsid w:val="24f37e29"/>
+    <w:nsid w:val="5de85d0f"/>
     <w:multiLevelType w:val="multilevel"/>
     <w:lvl w:ilvl="0">
       <w:numFmt w:val="bullet"/>

</xml_diff>